<commit_message>
BAI73 Gioi thieu JSX
</commit_message>
<xml_diff>
--- a/hoc-reactijs.docx
+++ b/hoc-reactijs.docx
@@ -1972,6 +1972,13 @@
           <w:lang w:val="pt-BR"/>
         </w:rPr>
         <w:t>)</w:t>
+      </w:r>
+      <w:r>
+        <w:rPr>
+          <w:rStyle w:val="Hyperlink"/>
+          <w:lang w:val="pt-BR"/>
+        </w:rPr>
+        <w:t>:</w:t>
       </w:r>
     </w:p>
     <w:p>

</xml_diff>